<commit_message>
Pending implementing cli input for LayerCAM weighting (s1-s5)
</commit_message>
<xml_diff>
--- a/files/Assignment_report.docx
+++ b/files/Assignment_report.docx
@@ -128,6 +128,70 @@
     </w:p>
     <w:p>
       <w:pPr>
+        <w:rPr>
+          <w:b/>
+          <w:bCs/>
+          <w:i/>
+          <w:iCs/>
+        </w:rPr>
+      </w:pPr>
+      <w:r>
+        <w:rPr>
+          <w:b/>
+          <w:bCs/>
+          <w:i/>
+          <w:iCs/>
+        </w:rPr>
+        <w:t>Keywords:</w:t>
+      </w:r>
+      <w:r>
+        <w:rPr>
+          <w:b/>
+          <w:bCs/>
+          <w:i/>
+          <w:iCs/>
+        </w:rPr>
+        <w:t xml:space="preserve"> Deep Learning, Image Classification, Convolutional Neural Network, Class Activation Mapping, Weakly Supervised Learning</w:t>
+      </w:r>
+      <w:r>
+        <w:rPr>
+          <w:b/>
+          <w:bCs/>
+          <w:i/>
+          <w:iCs/>
+        </w:rPr>
+        <w:t>, Pseudo</w:t>
+      </w:r>
+      <w:r>
+        <w:rPr>
+          <w:b/>
+          <w:bCs/>
+          <w:i/>
+          <w:iCs/>
+        </w:rPr>
+        <w:t>-m</w:t>
+      </w:r>
+      <w:r>
+        <w:rPr>
+          <w:b/>
+          <w:bCs/>
+          <w:i/>
+          <w:iCs/>
+        </w:rPr>
+        <w:t>ask</w:t>
+      </w:r>
+      <w:r>
+        <w:rPr>
+          <w:b/>
+          <w:bCs/>
+          <w:i/>
+          <w:iCs/>
+        </w:rPr>
+        <w:t>.</w:t>
+      </w:r>
+    </w:p>
+    <w:p>
+      <w:pPr>
         <w:spacing w:line="259" w:lineRule="auto"/>
       </w:pPr>
       <w:r>
@@ -160,10 +224,7 @@
         <w:t xml:space="preserve"> Residual Neural Network (ResNet) that alleviates gradient vanishing issue in a very deep neural network (</w:t>
       </w:r>
       <w:r>
-        <w:t>Kaiming He</w:t>
-      </w:r>
-      <w:r>
-        <w:t xml:space="preserve"> et al., 2016</w:t>
+        <w:t>Kaiming He et al., 2016</w:t>
       </w:r>
       <w:r>
         <w:t xml:space="preserve">; </w:t>
@@ -350,11 +411,21 @@
       <w:r>
         <w:t xml:space="preserve">Figure </w:t>
       </w:r>
-      <w:fldSimple w:instr=" SEQ Figure \* ARABIC ">
-        <w:r>
-          <w:t>1</w:t>
-        </w:r>
-      </w:fldSimple>
+      <w:r>
+        <w:fldChar w:fldCharType="begin"/>
+      </w:r>
+      <w:r>
+        <w:instrText xml:space="preserve"> SEQ Figure \* ARABIC </w:instrText>
+      </w:r>
+      <w:r>
+        <w:fldChar w:fldCharType="separate"/>
+      </w:r>
+      <w:r>
+        <w:t>1</w:t>
+      </w:r>
+      <w:r>
+        <w:fldChar w:fldCharType="end"/>
+      </w:r>
       <w:bookmarkEnd w:id="0"/>
       <w:r>
         <w:t>:</w:t>
@@ -402,7 +473,76 @@
       </w:r>
     </w:p>
     <w:p>
+      <w:r>
+        <w:tab/>
+        <w:t>Our main objective is to investigate various implementations of CAM technique by using a pretrained VGG16 network and analyze its result critically. Moreover, different implementations will be carried out to generate fine grained CAM to better visualize the region of interest by the classifier. This project is mostly interesting in a particular way, that CAM generation can be done in a we</w:t>
+      </w:r>
+      <w:r>
+        <w:t>a</w:t>
+      </w:r>
+      <w:r>
+        <w:t>kly supervised manner</w:t>
+      </w:r>
+      <w:r>
+        <w:t>.</w:t>
+      </w:r>
+      <w:r>
+        <w:t xml:space="preserve"> </w:t>
+      </w:r>
+      <w:r>
+        <w:t xml:space="preserve">This is because </w:t>
+      </w:r>
+      <w:r>
+        <w:t xml:space="preserve">it only relies on the image level label where no mask is given. This provides another practical entry </w:t>
+      </w:r>
+      <w:r>
+        <w:t>whe</w:t>
+      </w:r>
+      <w:r>
+        <w:t>re</w:t>
+      </w:r>
+      <w:r>
+        <w:t xml:space="preserve"> </w:t>
+      </w:r>
+      <w:r>
+        <w:t xml:space="preserve">instance segmentation </w:t>
+      </w:r>
+      <w:r>
+        <w:t xml:space="preserve">is needed without </w:t>
+      </w:r>
+      <w:r>
+        <w:t>ground truth masks at hand</w:t>
+      </w:r>
+      <w:r>
+        <w:t xml:space="preserve"> </w:t>
+      </w:r>
+      <w:r>
+        <w:t>(Yang Liu et al., 2022</w:t>
+      </w:r>
+      <w:r>
+        <w:t xml:space="preserve">; </w:t>
+      </w:r>
+      <w:r>
+        <w:t>Zhaozheng Chen et al., 2022</w:t>
+      </w:r>
+      <w:r>
+        <w:t>)</w:t>
+      </w:r>
+      <w:r>
+        <w:t xml:space="preserve">. </w:t>
+      </w:r>
+    </w:p>
+    <w:p>
       <w:pPr>
+        <w:spacing w:line="259" w:lineRule="auto"/>
+      </w:pPr>
+      <w:r>
+        <w:br w:type="page"/>
+      </w:r>
+    </w:p>
+    <w:p>
+      <w:pPr>
+        <w:jc w:val="center"/>
         <w:rPr>
           <w:b/>
           <w:bCs/>
@@ -411,62 +551,41 @@
         </w:rPr>
       </w:pPr>
       <w:r>
-        <w:tab/>
-        <w:t>Our main objective is to investigate various implementations of CAM technique by using a pretrained VGG16 network and analyze its result critically. Moreover, different implementations will be carried out to generate fine grained CAM to better visualize the region of interest by the classifier. This project is mostly interesting in a particular way, that CAM generation can be done in a we</w:t>
-      </w:r>
-      <w:r>
-        <w:t>a</w:t>
-      </w:r>
-      <w:r>
-        <w:t>kly supervised manner</w:t>
-      </w:r>
-      <w:r>
-        <w:t>.</w:t>
-      </w:r>
-      <w:r>
-        <w:t xml:space="preserve"> </w:t>
-      </w:r>
-      <w:r>
-        <w:t xml:space="preserve">This is because </w:t>
-      </w:r>
-      <w:r>
-        <w:t xml:space="preserve">it only relies on the image level label where no mask is given. This provides another practical entry </w:t>
-      </w:r>
-      <w:r>
-        <w:t>whe</w:t>
-      </w:r>
-      <w:r>
-        <w:t>re</w:t>
-      </w:r>
-      <w:r>
-        <w:t xml:space="preserve"> </w:t>
-      </w:r>
-      <w:r>
-        <w:t xml:space="preserve">instance segmentation </w:t>
-      </w:r>
-      <w:r>
-        <w:t xml:space="preserve">is needed without </w:t>
-      </w:r>
-      <w:r>
-        <w:t>ground truth masks at hand</w:t>
-      </w:r>
-      <w:r>
-        <w:t xml:space="preserve"> </w:t>
-      </w:r>
-      <w:r>
-        <w:t>(Yang Liu et al., 2022</w:t>
-      </w:r>
-      <w:r>
-        <w:t xml:space="preserve">; </w:t>
-      </w:r>
-      <w:r>
-        <w:t>Zhaozheng Chen et al., 2022</w:t>
-      </w:r>
-      <w:r>
-        <w:t>)</w:t>
-      </w:r>
-      <w:r>
-        <w:t xml:space="preserve">. </w:t>
+        <w:rPr>
+          <w:b/>
+          <w:bCs/>
+          <w:sz w:val="40"/>
+          <w:szCs w:val="40"/>
+        </w:rPr>
+        <w:lastRenderedPageBreak/>
+        <w:t>D</w:t>
+      </w:r>
+      <w:r>
+        <w:rPr>
+          <w:b/>
+          <w:bCs/>
+          <w:sz w:val="40"/>
+          <w:szCs w:val="40"/>
+        </w:rPr>
+        <w:t xml:space="preserve">omain </w:t>
+      </w:r>
+      <w:r>
+        <w:rPr>
+          <w:b/>
+          <w:bCs/>
+          <w:sz w:val="40"/>
+          <w:szCs w:val="40"/>
+        </w:rPr>
+        <w:t>K</w:t>
+      </w:r>
+      <w:r>
+        <w:rPr>
+          <w:b/>
+          <w:bCs/>
+          <w:sz w:val="40"/>
+          <w:szCs w:val="40"/>
+        </w:rPr>
+        <w:t>nowledge</w:t>
       </w:r>
     </w:p>
     <w:p>

</xml_diff>

<commit_message>
Added media, updated report
</commit_message>
<xml_diff>
--- a/files/Assignment_report.docx
+++ b/files/Assignment_report.docx
@@ -221,10 +221,23 @@
         <w:t>include</w:t>
       </w:r>
       <w:r>
-        <w:t xml:space="preserve"> Residual Neural Network (ResNet) that alleviates gradient vanishing issue in a very deep neural network (</w:t>
-      </w:r>
-      <w:r>
-        <w:t>Kaiming He et al., 2016</w:t>
+        <w:t xml:space="preserve"> Residual Neural Network (</w:t>
+      </w:r>
+      <w:proofErr w:type="spellStart"/>
+      <w:r>
+        <w:t>ResNet</w:t>
+      </w:r>
+      <w:proofErr w:type="spellEnd"/>
+      <w:r>
+        <w:t>) that alleviates gradient vanishing issue in a very deep neural network (</w:t>
+      </w:r>
+      <w:proofErr w:type="spellStart"/>
+      <w:r>
+        <w:t>Kaiming</w:t>
+      </w:r>
+      <w:proofErr w:type="spellEnd"/>
+      <w:r>
+        <w:t xml:space="preserve"> He et al., 2016</w:t>
       </w:r>
       <w:r>
         <w:t xml:space="preserve">; </w:t>
@@ -325,7 +338,15 @@
         <w:t xml:space="preserve"> </w:t>
       </w:r>
       <w:r>
-        <w:t>(Bolei Zhou et al., 2015)</w:t>
+        <w:t>(</w:t>
+      </w:r>
+      <w:proofErr w:type="spellStart"/>
+      <w:r>
+        <w:t>Bolei</w:t>
+      </w:r>
+      <w:proofErr w:type="spellEnd"/>
+      <w:r>
+        <w:t xml:space="preserve"> Zhou et al., 2015)</w:t>
       </w:r>
       <w:r>
         <w:t xml:space="preserve">, as shown in </w:t>
@@ -421,6 +442,9 @@
         <w:fldChar w:fldCharType="separate"/>
       </w:r>
       <w:r>
+        <w:rPr>
+          <w:noProof/>
+        </w:rPr>
         <w:t>1</w:t>
       </w:r>
       <w:r>
@@ -437,7 +461,15 @@
         <w:t>I</w:t>
       </w:r>
       <w:r>
-        <w:t>mage taken from Bolei Zhou et al., 2015)</w:t>
+        <w:t xml:space="preserve">mage taken from </w:t>
+      </w:r>
+      <w:proofErr w:type="spellStart"/>
+      <w:r>
+        <w:t>Bolei</w:t>
+      </w:r>
+      <w:proofErr w:type="spellEnd"/>
+      <w:r>
+        <w:t xml:space="preserve"> Zhou et al., 2015)</w:t>
       </w:r>
     </w:p>
     <w:p>
@@ -522,8 +554,13 @@
       <w:r>
         <w:t xml:space="preserve">; </w:t>
       </w:r>
-      <w:r>
-        <w:t>Zhaozheng Chen et al., 2022</w:t>
+      <w:proofErr w:type="spellStart"/>
+      <w:r>
+        <w:t>Zhaozheng</w:t>
+      </w:r>
+      <w:proofErr w:type="spellEnd"/>
+      <w:r>
+        <w:t xml:space="preserve"> Chen et al., 2022</w:t>
       </w:r>
       <w:r>
         <w:t>)</w:t>
@@ -586,6 +623,880 @@
           <w:szCs w:val="40"/>
         </w:rPr>
         <w:t>nowledge</w:t>
+      </w:r>
+    </w:p>
+    <w:p>
+      <w:r>
+        <w:tab/>
+        <w:t xml:space="preserve">Class Activation Mapping (CAM) can generate a mask similar to a heatmap indicating the region of interests. To use CAM, one does not need to create an entirely new model or heavily alter existing architecture. It is normally done by </w:t>
+      </w:r>
+      <w:r>
+        <w:t xml:space="preserve">starting with </w:t>
+      </w:r>
+      <w:r>
+        <w:t>a pretrained classification model</w:t>
+      </w:r>
+      <w:r>
+        <w:t xml:space="preserve"> then </w:t>
+      </w:r>
+      <w:r>
+        <w:t>only</w:t>
+      </w:r>
+      <w:r>
+        <w:t xml:space="preserve"> modify the last linear layer of the model</w:t>
+      </w:r>
+      <w:r>
+        <w:t xml:space="preserve"> as in </w:t>
+      </w:r>
+      <w:r>
+        <w:fldChar w:fldCharType="begin"/>
+      </w:r>
+      <w:r>
+        <w:instrText xml:space="preserve"> REF _Ref135764293 \h </w:instrText>
+      </w:r>
+      <w:r>
+        <w:fldChar w:fldCharType="separate"/>
+      </w:r>
+      <w:r>
+        <w:t xml:space="preserve">Figure </w:t>
+      </w:r>
+      <w:r>
+        <w:rPr>
+          <w:noProof/>
+        </w:rPr>
+        <w:t>1</w:t>
+      </w:r>
+      <w:r>
+        <w:fldChar w:fldCharType="end"/>
+      </w:r>
+      <w:r>
+        <w:t>. If the classifier is multiclass, one can generate CAM on a single class, where if it is a multilabel classifier, it can generate multiple CAMs overlaying on a single image, acting as pseudo-mask</w:t>
+      </w:r>
+      <w:r>
+        <w:t>s</w:t>
+      </w:r>
+      <w:r>
+        <w:t xml:space="preserve"> in a weakly-supervised manner </w:t>
+      </w:r>
+      <w:r>
+        <w:t>(Peng-Tao Jiang et al., 2015)</w:t>
+      </w:r>
+      <w:r>
+        <w:t xml:space="preserve"> (</w:t>
+      </w:r>
+      <w:r>
+        <w:fldChar w:fldCharType="begin"/>
+      </w:r>
+      <w:r>
+        <w:instrText xml:space="preserve"> REF _Ref136424510 \h </w:instrText>
+      </w:r>
+      <w:r>
+        <w:fldChar w:fldCharType="separate"/>
+      </w:r>
+      <w:r>
+        <w:t xml:space="preserve">Figure </w:t>
+      </w:r>
+      <w:r>
+        <w:rPr>
+          <w:noProof/>
+        </w:rPr>
+        <w:t>2</w:t>
+      </w:r>
+      <w:r>
+        <w:fldChar w:fldCharType="end"/>
+      </w:r>
+      <w:r>
+        <w:t>)</w:t>
+      </w:r>
+      <w:r>
+        <w:t xml:space="preserve">. </w:t>
+      </w:r>
+    </w:p>
+    <w:p>
+      <w:pPr>
+        <w:keepNext/>
+      </w:pPr>
+      <w:r>
+        <w:rPr>
+          <w:b/>
+          <w:bCs/>
+          <w:noProof/>
+          <w:sz w:val="40"/>
+          <w:szCs w:val="40"/>
+        </w:rPr>
+        <w:drawing>
+          <wp:inline distT="0" distB="0" distL="0" distR="0" wp14:anchorId="0E29E504" wp14:editId="5BCA316E">
+            <wp:extent cx="5731510" cy="2621915"/>
+            <wp:effectExtent l="0" t="0" r="2540" b="6985"/>
+            <wp:docPr id="708232960" name="Picture 2"/>
+            <wp:cNvGraphicFramePr>
+              <a:graphicFrameLocks xmlns:a="http://schemas.openxmlformats.org/drawingml/2006/main" noChangeAspect="1"/>
+            </wp:cNvGraphicFramePr>
+            <a:graphic xmlns:a="http://schemas.openxmlformats.org/drawingml/2006/main">
+              <a:graphicData uri="http://schemas.openxmlformats.org/drawingml/2006/picture">
+                <pic:pic xmlns:pic="http://schemas.openxmlformats.org/drawingml/2006/picture">
+                  <pic:nvPicPr>
+                    <pic:cNvPr id="708232960" name="Picture 708232960"/>
+                    <pic:cNvPicPr/>
+                  </pic:nvPicPr>
+                  <pic:blipFill>
+                    <a:blip r:embed="rId6" cstate="print">
+                      <a:extLst>
+                        <a:ext uri="{28A0092B-C50C-407E-A947-70E740481C1C}">
+                          <a14:useLocalDpi xmlns:a14="http://schemas.microsoft.com/office/drawing/2010/main" val="0"/>
+                        </a:ext>
+                      </a:extLst>
+                    </a:blip>
+                    <a:stretch>
+                      <a:fillRect/>
+                    </a:stretch>
+                  </pic:blipFill>
+                  <pic:spPr>
+                    <a:xfrm>
+                      <a:off x="0" y="0"/>
+                      <a:ext cx="5731510" cy="2621915"/>
+                    </a:xfrm>
+                    <a:prstGeom prst="rect">
+                      <a:avLst/>
+                    </a:prstGeom>
+                  </pic:spPr>
+                </pic:pic>
+              </a:graphicData>
+            </a:graphic>
+          </wp:inline>
+        </w:drawing>
+      </w:r>
+    </w:p>
+    <w:p>
+      <w:pPr>
+        <w:pStyle w:val="Caption"/>
+        <w:rPr>
+          <w:b/>
+          <w:bCs/>
+          <w:sz w:val="40"/>
+          <w:szCs w:val="40"/>
+        </w:rPr>
+      </w:pPr>
+      <w:bookmarkStart w:id="1" w:name="_Ref136424510"/>
+      <w:r>
+        <w:t xml:space="preserve">Figure </w:t>
+      </w:r>
+      <w:r>
+        <w:fldChar w:fldCharType="begin"/>
+      </w:r>
+      <w:r>
+        <w:instrText xml:space="preserve"> SEQ Figure \* ARABIC </w:instrText>
+      </w:r>
+      <w:r>
+        <w:fldChar w:fldCharType="separate"/>
+      </w:r>
+      <w:r>
+        <w:rPr>
+          <w:noProof/>
+        </w:rPr>
+        <w:t>2</w:t>
+      </w:r>
+      <w:r>
+        <w:fldChar w:fldCharType="end"/>
+      </w:r>
+      <w:bookmarkEnd w:id="1"/>
+      <w:r>
+        <w:t xml:space="preserve"> Multiclass and Multilabel CAM</w:t>
+      </w:r>
+    </w:p>
+    <w:p>
+      <w:pPr>
+        <w:rPr>
+          <w:b/>
+          <w:bCs/>
+          <w:sz w:val="40"/>
+          <w:szCs w:val="40"/>
+        </w:rPr>
+      </w:pPr>
+      <w:r>
+        <w:tab/>
+      </w:r>
+      <w:r>
+        <w:t xml:space="preserve">The first implementation of CAM does not generate a </w:t>
+      </w:r>
+      <w:r>
+        <w:t>detailed</w:t>
+      </w:r>
+      <w:r>
+        <w:t xml:space="preserve"> map, several improvements have been carried since then, either by </w:t>
+      </w:r>
+      <w:r>
+        <w:t xml:space="preserve">using feature maps from shallow layers or rethink the weight coefficients. </w:t>
+      </w:r>
+    </w:p>
+    <w:p>
+      <w:pPr>
+        <w:spacing w:line="259" w:lineRule="auto"/>
+        <w:rPr>
+          <w:b/>
+          <w:bCs/>
+          <w:sz w:val="40"/>
+          <w:szCs w:val="40"/>
+        </w:rPr>
+      </w:pPr>
+      <w:r>
+        <w:br w:type="page"/>
+      </w:r>
+    </w:p>
+    <w:p>
+      <w:pPr>
+        <w:pStyle w:val="Heading1"/>
+      </w:pPr>
+      <w:r>
+        <w:lastRenderedPageBreak/>
+        <w:t>Justification and Review</w:t>
+      </w:r>
+      <w:r>
+        <w:t xml:space="preserve"> on Existing Models</w:t>
+      </w:r>
+    </w:p>
+    <w:p>
+      <w:r>
+        <w:tab/>
+      </w:r>
+      <w:r>
+        <w:t xml:space="preserve">A huge reason for selecting Class Activation Mapping (CAM) technique for this report is from the curiosity of understanding the rationale behind a working classifier. </w:t>
+      </w:r>
+      <w:r>
+        <w:t xml:space="preserve">Modern state-of-the-art image classifiers that </w:t>
+      </w:r>
+      <w:r>
+        <w:t>validate</w:t>
+      </w:r>
+      <w:r>
+        <w:t xml:space="preserve"> on the ImageNet Dataset </w:t>
+      </w:r>
+      <w:r>
+        <w:t>(Jia Deng et al., 2009)</w:t>
+      </w:r>
+      <w:r>
+        <w:t xml:space="preserve"> </w:t>
+      </w:r>
+      <w:r>
+        <w:t xml:space="preserve">are usually very heavy and huge, </w:t>
+      </w:r>
+      <w:r>
+        <w:t xml:space="preserve">around 200 million parameters. </w:t>
+      </w:r>
+      <w:r>
+        <w:t xml:space="preserve">While certain effort has been spending on keeping the model small (model distillation, pruning and quantization), understanding the </w:t>
+      </w:r>
+      <w:r>
+        <w:t>decision-making</w:t>
+      </w:r>
+      <w:r>
+        <w:t xml:space="preserve"> process of a classifier is also equally important especially in the medical field. </w:t>
+      </w:r>
+    </w:p>
+    <w:p>
+      <w:r>
+        <w:tab/>
+      </w:r>
+      <w:r>
+        <w:t xml:space="preserve">The original CAM implementation </w:t>
+      </w:r>
+      <w:r>
+        <w:t>(</w:t>
+      </w:r>
+      <w:proofErr w:type="spellStart"/>
+      <w:r>
+        <w:t>Bolei</w:t>
+      </w:r>
+      <w:proofErr w:type="spellEnd"/>
+      <w:r>
+        <w:t xml:space="preserve"> Zhou et al., 2015)</w:t>
+      </w:r>
+      <w:r>
+        <w:t xml:space="preserve"> simply modifies the last layer of a classification model to include a Global Average Pooling (GAP) layer </w:t>
+      </w:r>
+      <w:r>
+        <w:t xml:space="preserve">before feeding the neurons into the last linear layer. </w:t>
+      </w:r>
+      <w:r>
+        <w:t>Strictly speaking, a classification model can be viewed as a concatenation of a feature extractor and a direct classifier. Given an image</w:t>
+      </w:r>
+      <w:r>
+        <w:t xml:space="preserve"> of shape </w:t>
+      </w:r>
+      <m:oMath>
+        <m:r>
+          <w:rPr>
+            <w:rFonts w:ascii="Cambria Math" w:hAnsi="Cambria Math"/>
+          </w:rPr>
+          <m:t>[3, H, W]</m:t>
+        </m:r>
+      </m:oMath>
+      <w:r>
+        <w:t xml:space="preserve">, let </w:t>
+      </w:r>
+      <m:oMath>
+        <m:r>
+          <w:rPr>
+            <w:rFonts w:ascii="Cambria Math" w:hAnsi="Cambria Math"/>
+          </w:rPr>
+          <m:t>f</m:t>
+        </m:r>
+      </m:oMath>
+      <w:r>
+        <w:t xml:space="preserve"> be its feature map of shape </w:t>
+      </w:r>
+      <m:oMath>
+        <m:r>
+          <w:rPr>
+            <w:rFonts w:ascii="Cambria Math" w:hAnsi="Cambria Math"/>
+          </w:rPr>
+          <m:t xml:space="preserve">[C, </m:t>
+        </m:r>
+        <m:r>
+          <w:rPr>
+            <w:rFonts w:ascii="Cambria Math" w:hAnsi="Cambria Math"/>
+          </w:rPr>
+          <m:t>K, K</m:t>
+        </m:r>
+        <m:r>
+          <w:rPr>
+            <w:rFonts w:ascii="Cambria Math" w:hAnsi="Cambria Math"/>
+          </w:rPr>
+          <m:t>]</m:t>
+        </m:r>
+      </m:oMath>
+      <w:r>
+        <w:t xml:space="preserve"> (we assume the feature maps are squares)</w:t>
+      </w:r>
+      <w:r>
+        <w:t xml:space="preserve">. Since we have discarded the original classifier from the model, we design a new end classifier as follows: A GAP layer that average the values from each map hence giving an output of shape </w:t>
+      </w:r>
+      <m:oMath>
+        <m:r>
+          <w:rPr>
+            <w:rFonts w:ascii="Cambria Math" w:hAnsi="Cambria Math"/>
+          </w:rPr>
+          <m:t>[C]</m:t>
+        </m:r>
+      </m:oMath>
+      <w:r>
+        <w:t xml:space="preserve">, assuming this output is written as </w:t>
+      </w:r>
+      <m:oMath>
+        <m:r>
+          <w:rPr>
+            <w:rFonts w:ascii="Cambria Math" w:hAnsi="Cambria Math"/>
+          </w:rPr>
+          <m:t>g</m:t>
+        </m:r>
+      </m:oMath>
+      <w:r>
+        <w:t xml:space="preserve"> and there are </w:t>
+      </w:r>
+      <m:oMath>
+        <m:r>
+          <w:rPr>
+            <w:rFonts w:ascii="Cambria Math" w:hAnsi="Cambria Math"/>
+          </w:rPr>
+          <m:t>N</m:t>
+        </m:r>
+      </m:oMath>
+      <w:r>
+        <w:t xml:space="preserve"> classes in the dataset, we feed it through a linear layer to obtain an output of shape </w:t>
+      </w:r>
+      <m:oMath>
+        <m:r>
+          <w:rPr>
+            <w:rFonts w:ascii="Cambria Math" w:hAnsi="Cambria Math"/>
+          </w:rPr>
+          <m:t>[N]</m:t>
+        </m:r>
+      </m:oMath>
+      <w:r>
+        <w:t xml:space="preserve"> (</w:t>
+      </w:r>
+      <w:r>
+        <w:fldChar w:fldCharType="begin"/>
+      </w:r>
+      <w:r>
+        <w:instrText xml:space="preserve"> REF _Ref136430396 \h </w:instrText>
+      </w:r>
+      <w:r>
+        <w:fldChar w:fldCharType="separate"/>
+      </w:r>
+      <w:r>
+        <w:t xml:space="preserve">Figure </w:t>
+      </w:r>
+      <w:r>
+        <w:rPr>
+          <w:noProof/>
+        </w:rPr>
+        <w:t>3</w:t>
+      </w:r>
+      <w:r>
+        <w:fldChar w:fldCharType="end"/>
+      </w:r>
+      <w:r>
+        <w:t>)</w:t>
+      </w:r>
+      <w:r>
+        <w:t xml:space="preserve">. </w:t>
+      </w:r>
+      <w:r>
+        <w:t xml:space="preserve">This output can then be </w:t>
+      </w:r>
+      <w:proofErr w:type="spellStart"/>
+      <w:r>
+        <w:t>softmaxed</w:t>
+      </w:r>
+      <w:proofErr w:type="spellEnd"/>
+      <w:r>
+        <w:t xml:space="preserve"> and performed other operation</w:t>
+      </w:r>
+      <w:r>
+        <w:t>s</w:t>
+      </w:r>
+      <w:r>
+        <w:t xml:space="preserve"> normally for </w:t>
+      </w:r>
+      <w:r>
+        <w:t xml:space="preserve">a </w:t>
+      </w:r>
+      <w:r>
+        <w:t xml:space="preserve">classification model. </w:t>
+      </w:r>
+      <w:r>
+        <w:t>Also note that GAP is a function for pure operation, it doesn’t have any trainable parameters.</w:t>
+      </w:r>
+    </w:p>
+    <w:p>
+      <w:pPr>
+        <w:keepNext/>
+        <w:jc w:val="center"/>
+      </w:pPr>
+      <w:r>
+        <w:rPr>
+          <w:noProof/>
+        </w:rPr>
+        <w:drawing>
+          <wp:inline distT="0" distB="0" distL="0" distR="0" wp14:anchorId="13EB4BB5" wp14:editId="630AE54E">
+            <wp:extent cx="5478780" cy="2243471"/>
+            <wp:effectExtent l="0" t="0" r="7620" b="4445"/>
+            <wp:docPr id="192947352" name="Picture 3"/>
+            <wp:cNvGraphicFramePr>
+              <a:graphicFrameLocks xmlns:a="http://schemas.openxmlformats.org/drawingml/2006/main" noChangeAspect="1"/>
+            </wp:cNvGraphicFramePr>
+            <a:graphic xmlns:a="http://schemas.openxmlformats.org/drawingml/2006/main">
+              <a:graphicData uri="http://schemas.openxmlformats.org/drawingml/2006/picture">
+                <pic:pic xmlns:pic="http://schemas.openxmlformats.org/drawingml/2006/picture">
+                  <pic:nvPicPr>
+                    <pic:cNvPr id="192947352" name="Picture 192947352"/>
+                    <pic:cNvPicPr/>
+                  </pic:nvPicPr>
+                  <pic:blipFill>
+                    <a:blip r:embed="rId7">
+                      <a:extLst>
+                        <a:ext uri="{28A0092B-C50C-407E-A947-70E740481C1C}">
+                          <a14:useLocalDpi xmlns:a14="http://schemas.microsoft.com/office/drawing/2010/main" val="0"/>
+                        </a:ext>
+                      </a:extLst>
+                    </a:blip>
+                    <a:stretch>
+                      <a:fillRect/>
+                    </a:stretch>
+                  </pic:blipFill>
+                  <pic:spPr>
+                    <a:xfrm>
+                      <a:off x="0" y="0"/>
+                      <a:ext cx="5482275" cy="2244902"/>
+                    </a:xfrm>
+                    <a:prstGeom prst="rect">
+                      <a:avLst/>
+                    </a:prstGeom>
+                  </pic:spPr>
+                </pic:pic>
+              </a:graphicData>
+            </a:graphic>
+          </wp:inline>
+        </w:drawing>
+      </w:r>
+    </w:p>
+    <w:p>
+      <w:pPr>
+        <w:pStyle w:val="Caption"/>
+      </w:pPr>
+      <w:bookmarkStart w:id="2" w:name="_Ref136430396"/>
+      <w:r>
+        <w:t xml:space="preserve">Figure </w:t>
+      </w:r>
+      <w:r>
+        <w:fldChar w:fldCharType="begin"/>
+      </w:r>
+      <w:r>
+        <w:instrText xml:space="preserve"> SEQ Figure \* ARABIC </w:instrText>
+      </w:r>
+      <w:r>
+        <w:fldChar w:fldCharType="separate"/>
+      </w:r>
+      <w:r>
+        <w:rPr>
+          <w:noProof/>
+        </w:rPr>
+        <w:t>3</w:t>
+      </w:r>
+      <w:r>
+        <w:fldChar w:fldCharType="end"/>
+      </w:r>
+      <w:bookmarkEnd w:id="2"/>
+      <w:r>
+        <w:t xml:space="preserve"> CAM architecture</w:t>
+      </w:r>
+    </w:p>
+    <w:p>
+      <w:r>
+        <w:lastRenderedPageBreak/>
+        <w:tab/>
+        <w:t xml:space="preserve">At first glance, this is just a standard image classification model, but after the training is completed, it can be used to generate CAM. The last linear layer has weight and bias parameters that are of shape </w:t>
+      </w:r>
+      <m:oMath>
+        <m:r>
+          <w:rPr>
+            <w:rFonts w:ascii="Cambria Math" w:hAnsi="Cambria Math"/>
+          </w:rPr>
+          <m:t>W [N, C]</m:t>
+        </m:r>
+      </m:oMath>
+      <w:r>
+        <w:t xml:space="preserve"> and </w:t>
+      </w:r>
+      <m:oMath>
+        <m:r>
+          <w:rPr>
+            <w:rFonts w:ascii="Cambria Math" w:hAnsi="Cambria Math"/>
+          </w:rPr>
+          <m:t>b [N]</m:t>
+        </m:r>
+      </m:oMath>
+      <w:r>
+        <w:t xml:space="preserve">. </w:t>
+      </w:r>
+      <w:r>
+        <w:t xml:space="preserve">By skipping the GAP layer, one can pass the feature map of an image directly to the last linear layer to obtain a collection of CAMs with shape </w:t>
+      </w:r>
+      <m:oMath>
+        <m:r>
+          <w:rPr>
+            <w:rFonts w:ascii="Cambria Math" w:hAnsi="Cambria Math"/>
+          </w:rPr>
+          <m:t>[N,K,K]</m:t>
+        </m:r>
+      </m:oMath>
+      <w:r>
+        <w:t xml:space="preserve">. Then, resizing the CAMs to </w:t>
+      </w:r>
+      <m:oMath>
+        <m:d>
+          <m:dPr>
+            <m:begChr m:val="["/>
+            <m:endChr m:val="]"/>
+            <m:ctrlPr>
+              <w:rPr>
+                <w:rFonts w:ascii="Cambria Math" w:hAnsi="Cambria Math"/>
+                <w:i/>
+              </w:rPr>
+            </m:ctrlPr>
+          </m:dPr>
+          <m:e>
+            <m:r>
+              <w:rPr>
+                <w:rFonts w:ascii="Cambria Math" w:hAnsi="Cambria Math"/>
+              </w:rPr>
+              <m:t>N, H, W</m:t>
+            </m:r>
+          </m:e>
+        </m:d>
+      </m:oMath>
+      <w:r>
+        <w:t xml:space="preserve"> constitutes as a </w:t>
+      </w:r>
+      <w:r>
+        <w:t>rough activation map</w:t>
+      </w:r>
+      <w:r>
+        <w:t xml:space="preserve"> for each of </w:t>
+      </w:r>
+      <m:oMath>
+        <m:r>
+          <w:rPr>
+            <w:rFonts w:ascii="Cambria Math" w:hAnsi="Cambria Math"/>
+          </w:rPr>
+          <m:t>N</m:t>
+        </m:r>
+      </m:oMath>
+      <w:r>
+        <w:t xml:space="preserve"> classes</w:t>
+      </w:r>
+      <w:r>
+        <w:t>.</w:t>
+      </w:r>
+      <w:r>
+        <w:t xml:space="preserve"> </w:t>
+      </w:r>
+    </w:p>
+    <w:p>
+      <w:r>
+        <w:tab/>
+        <w:t>The role of Global Average Pooling layer in CAM is subtle: It merely average the neuron activations from the feature map, while requiring no trainable parameters, it suits perfectly well with the objective. Since the model’s last linear layer is trained on the GAP output from the feature map, it reacts well to the original feature map as well. This is why CAM can be generated by skipping GAP layer</w:t>
+      </w:r>
+      <w:r>
+        <w:t>, let us observe the regions activating the decision</w:t>
+      </w:r>
+      <w:r>
+        <w:t xml:space="preserve"> (</w:t>
+      </w:r>
+      <w:r>
+        <w:fldChar w:fldCharType="begin"/>
+      </w:r>
+      <w:r>
+        <w:instrText xml:space="preserve"> REF _Ref136432052 \h </w:instrText>
+      </w:r>
+      <w:r>
+        <w:fldChar w:fldCharType="separate"/>
+      </w:r>
+      <w:r>
+        <w:t xml:space="preserve">Figure </w:t>
+      </w:r>
+      <w:r>
+        <w:rPr>
+          <w:noProof/>
+        </w:rPr>
+        <w:t>4</w:t>
+      </w:r>
+      <w:r>
+        <w:fldChar w:fldCharType="end"/>
+      </w:r>
+      <w:r>
+        <w:t>)</w:t>
+      </w:r>
+      <w:r>
+        <w:t xml:space="preserve">. </w:t>
+      </w:r>
+    </w:p>
+    <w:p>
+      <w:pPr>
+        <w:keepNext/>
+        <w:jc w:val="center"/>
+      </w:pPr>
+      <w:r>
+        <w:rPr>
+          <w:noProof/>
+        </w:rPr>
+        <w:drawing>
+          <wp:inline distT="0" distB="0" distL="0" distR="0" wp14:anchorId="56D4C737" wp14:editId="7CF3C441">
+            <wp:extent cx="4396740" cy="3847269"/>
+            <wp:effectExtent l="0" t="0" r="3810" b="1270"/>
+            <wp:docPr id="499630092" name="Picture 4"/>
+            <wp:cNvGraphicFramePr>
+              <a:graphicFrameLocks xmlns:a="http://schemas.openxmlformats.org/drawingml/2006/main" noChangeAspect="1"/>
+            </wp:cNvGraphicFramePr>
+            <a:graphic xmlns:a="http://schemas.openxmlformats.org/drawingml/2006/main">
+              <a:graphicData uri="http://schemas.openxmlformats.org/drawingml/2006/picture">
+                <pic:pic xmlns:pic="http://schemas.openxmlformats.org/drawingml/2006/picture">
+                  <pic:nvPicPr>
+                    <pic:cNvPr id="0" name="Picture 1"/>
+                    <pic:cNvPicPr>
+                      <a:picLocks noChangeAspect="1" noChangeArrowheads="1"/>
+                    </pic:cNvPicPr>
+                  </pic:nvPicPr>
+                  <pic:blipFill>
+                    <a:blip r:embed="rId8" cstate="print">
+                      <a:extLst>
+                        <a:ext uri="{28A0092B-C50C-407E-A947-70E740481C1C}">
+                          <a14:useLocalDpi xmlns:a14="http://schemas.microsoft.com/office/drawing/2010/main" val="0"/>
+                        </a:ext>
+                      </a:extLst>
+                    </a:blip>
+                    <a:srcRect/>
+                    <a:stretch>
+                      <a:fillRect/>
+                    </a:stretch>
+                  </pic:blipFill>
+                  <pic:spPr bwMode="auto">
+                    <a:xfrm>
+                      <a:off x="0" y="0"/>
+                      <a:ext cx="4400395" cy="3850467"/>
+                    </a:xfrm>
+                    <a:prstGeom prst="rect">
+                      <a:avLst/>
+                    </a:prstGeom>
+                    <a:noFill/>
+                    <a:ln>
+                      <a:noFill/>
+                    </a:ln>
+                  </pic:spPr>
+                </pic:pic>
+              </a:graphicData>
+            </a:graphic>
+          </wp:inline>
+        </w:drawing>
+      </w:r>
+    </w:p>
+    <w:p>
+      <w:pPr>
+        <w:pStyle w:val="Caption"/>
+      </w:pPr>
+      <w:bookmarkStart w:id="3" w:name="_Ref136432052"/>
+      <w:r>
+        <w:t xml:space="preserve">Figure </w:t>
+      </w:r>
+      <w:r>
+        <w:fldChar w:fldCharType="begin"/>
+      </w:r>
+      <w:r>
+        <w:instrText xml:space="preserve"> SEQ Figure \* ARABIC </w:instrText>
+      </w:r>
+      <w:r>
+        <w:fldChar w:fldCharType="separate"/>
+      </w:r>
+      <w:r>
+        <w:rPr>
+          <w:noProof/>
+        </w:rPr>
+        <w:t>4</w:t>
+      </w:r>
+      <w:r>
+        <w:fldChar w:fldCharType="end"/>
+      </w:r>
+      <w:bookmarkEnd w:id="3"/>
+      <w:r>
+        <w:t xml:space="preserve"> Original CAM</w:t>
+      </w:r>
+      <w:r>
+        <w:rPr>
+          <w:noProof/>
+        </w:rPr>
+        <w:t xml:space="preserve"> Implementation</w:t>
+      </w:r>
+    </w:p>
+    <w:p>
+      <w:r>
+        <w:tab/>
+        <w:t xml:space="preserve">However, the approach of CAM </w:t>
+      </w:r>
+      <w:r>
+        <w:t>generates</w:t>
+      </w:r>
+      <w:r>
+        <w:t xml:space="preserve"> blurry mappings because the feature maps has very small dimensions, </w:t>
+      </w:r>
+      <w:r>
+        <w:t>the last linear layer’s weight is heuristically used in the process, and the generated CAM might include false positive regions</w:t>
+      </w:r>
+      <w:r>
+        <w:t xml:space="preserve"> (for example, the 7</w:t>
+      </w:r>
+      <w:r>
+        <w:rPr>
+          <w:vertAlign w:val="superscript"/>
+        </w:rPr>
+        <w:t>th</w:t>
+      </w:r>
+      <w:r>
+        <w:t xml:space="preserve"> image from (</w:t>
+      </w:r>
+      <w:r>
+        <w:fldChar w:fldCharType="begin"/>
+      </w:r>
+      <w:r>
+        <w:instrText xml:space="preserve"> REF _Ref136432052 \h </w:instrText>
+      </w:r>
+      <w:r>
+        <w:fldChar w:fldCharType="separate"/>
+      </w:r>
+      <w:r>
+        <w:t xml:space="preserve">Figure </w:t>
+      </w:r>
+      <w:r>
+        <w:rPr>
+          <w:noProof/>
+        </w:rPr>
+        <w:t>4</w:t>
+      </w:r>
+      <w:r>
+        <w:fldChar w:fldCharType="end"/>
+      </w:r>
+      <w:r>
+        <w:t>)</w:t>
+      </w:r>
+      <w:r>
+        <w:t>)</w:t>
+      </w:r>
+      <w:r>
+        <w:t xml:space="preserve">.  </w:t>
+      </w:r>
+      <w:r>
+        <w:tab/>
+      </w:r>
+      <w:r>
+        <w:tab/>
+      </w:r>
+      <w:r>
+        <w:br w:type="page"/>
+      </w:r>
+    </w:p>
+    <w:p>
+      <w:pPr>
+        <w:pStyle w:val="Heading1"/>
+      </w:pPr>
+      <w:r>
+        <w:lastRenderedPageBreak/>
+        <w:t>Implementation</w:t>
+      </w:r>
+    </w:p>
+    <w:p>
+      <w:pPr>
+        <w:spacing w:line="259" w:lineRule="auto"/>
+        <w:rPr>
+          <w:b/>
+          <w:bCs/>
+          <w:sz w:val="40"/>
+          <w:szCs w:val="40"/>
+        </w:rPr>
+      </w:pPr>
+      <w:r>
+        <w:br w:type="page"/>
+      </w:r>
+    </w:p>
+    <w:p>
+      <w:pPr>
+        <w:pStyle w:val="Heading1"/>
+      </w:pPr>
+      <w:r>
+        <w:lastRenderedPageBreak/>
+        <w:t>Discussion</w:t>
+      </w:r>
+    </w:p>
+    <w:p>
+      <w:pPr>
+        <w:spacing w:line="259" w:lineRule="auto"/>
+        <w:rPr>
+          <w:b/>
+          <w:bCs/>
+          <w:sz w:val="40"/>
+          <w:szCs w:val="40"/>
+        </w:rPr>
+      </w:pPr>
+      <w:r>
+        <w:br w:type="page"/>
+      </w:r>
+    </w:p>
+    <w:p>
+      <w:pPr>
+        <w:pStyle w:val="Heading1"/>
+      </w:pPr>
+      <w:r>
+        <w:lastRenderedPageBreak/>
+        <w:t>Conclusion</w:t>
       </w:r>
     </w:p>
     <w:p>
@@ -1112,6 +2023,16 @@
       <w:szCs w:val="18"/>
     </w:rPr>
   </w:style>
+  <w:style w:type="character" w:styleId="PlaceholderText">
+    <w:name w:val="Placeholder Text"/>
+    <w:basedOn w:val="DefaultParagraphFont"/>
+    <w:uiPriority w:val="99"/>
+    <w:semiHidden/>
+    <w:rsid w:val="00F76A38"/>
+    <w:rPr>
+      <w:color w:val="808080"/>
+    </w:rPr>
+  </w:style>
 </w:styles>
 </file>
 

</xml_diff>